<commit_message>
Materiales imprimibles en 3D
</commit_message>
<xml_diff>
--- a/Informe de materiales.docx
+++ b/Informe de materiales.docx
@@ -11,6 +11,9 @@
       </w:r>
     </w:p>
     <w:p>
+      <w:pPr>
+        <w:pStyle w:val="Heading1"/>
+      </w:pPr>
       <w:r>
         <w:t>Materiales más utilizados en estructuras aeroespaciales</w:t>
       </w:r>
@@ -83,9 +86,11 @@
           <w:numId w:val="1"/>
         </w:numPr>
       </w:pPr>
+      <w:proofErr w:type="spellStart"/>
       <w:r>
         <w:t>Superaleaciones</w:t>
       </w:r>
+      <w:proofErr w:type="spellEnd"/>
     </w:p>
     <w:p>
       <w:pPr>
@@ -122,6 +127,140 @@
       <w:r>
         <w:t>Compuestos</w:t>
       </w:r>
+    </w:p>
+    <w:p>
+      <w:pPr>
+        <w:pStyle w:val="Heading1"/>
+      </w:pPr>
+      <w:r>
+        <w:t>Materiales que se pueden imprimir en 3D</w:t>
+      </w:r>
+    </w:p>
+    <w:p>
+      <w:pPr>
+        <w:pStyle w:val="ListParagraph"/>
+        <w:numPr>
+          <w:ilvl w:val="0"/>
+          <w:numId w:val="2"/>
+        </w:numPr>
+      </w:pPr>
+      <w:r>
+        <w:t>Metales</w:t>
+      </w:r>
+    </w:p>
+    <w:p>
+      <w:pPr>
+        <w:pStyle w:val="ListParagraph"/>
+        <w:numPr>
+          <w:ilvl w:val="1"/>
+          <w:numId w:val="2"/>
+        </w:numPr>
+      </w:pPr>
+      <w:r>
+        <w:t>Aluminio</w:t>
+      </w:r>
+    </w:p>
+    <w:p>
+      <w:pPr>
+        <w:pStyle w:val="ListParagraph"/>
+        <w:numPr>
+          <w:ilvl w:val="1"/>
+          <w:numId w:val="2"/>
+        </w:numPr>
+      </w:pPr>
+      <w:r>
+        <w:t>Acero</w:t>
+      </w:r>
+    </w:p>
+    <w:p>
+      <w:pPr>
+        <w:pStyle w:val="ListParagraph"/>
+        <w:numPr>
+          <w:ilvl w:val="1"/>
+          <w:numId w:val="2"/>
+        </w:numPr>
+      </w:pPr>
+      <w:r>
+        <w:t>Titanio</w:t>
+      </w:r>
+    </w:p>
+    <w:p>
+      <w:pPr>
+        <w:pStyle w:val="ListParagraph"/>
+        <w:numPr>
+          <w:ilvl w:val="1"/>
+          <w:numId w:val="2"/>
+        </w:numPr>
+      </w:pPr>
+      <w:r>
+        <w:t>Magnesio</w:t>
+      </w:r>
+    </w:p>
+    <w:p>
+      <w:pPr>
+        <w:pStyle w:val="ListParagraph"/>
+        <w:numPr>
+          <w:ilvl w:val="0"/>
+          <w:numId w:val="2"/>
+        </w:numPr>
+      </w:pPr>
+      <w:r>
+        <w:t>Cerámicos</w:t>
+      </w:r>
+    </w:p>
+    <w:p>
+      <w:pPr>
+        <w:pStyle w:val="ListParagraph"/>
+        <w:numPr>
+          <w:ilvl w:val="0"/>
+          <w:numId w:val="2"/>
+        </w:numPr>
+      </w:pPr>
+      <w:r>
+        <w:t>Plásticos</w:t>
+      </w:r>
+    </w:p>
+    <w:p>
+      <w:pPr>
+        <w:pStyle w:val="ListParagraph"/>
+        <w:numPr>
+          <w:ilvl w:val="1"/>
+          <w:numId w:val="2"/>
+        </w:numPr>
+      </w:pPr>
+      <w:r>
+        <w:t>ABS (</w:t>
+      </w:r>
+      <w:proofErr w:type="spellStart"/>
+      <w:r>
+        <w:t>acrilonitrilo</w:t>
+      </w:r>
+      <w:proofErr w:type="spellEnd"/>
+      <w:r>
+        <w:t xml:space="preserve"> butadieno estireno) </w:t>
+      </w:r>
+    </w:p>
+    <w:p>
+      <w:pPr>
+        <w:pStyle w:val="ListParagraph"/>
+        <w:numPr>
+          <w:ilvl w:val="1"/>
+          <w:numId w:val="2"/>
+        </w:numPr>
+      </w:pPr>
+      <w:r>
+        <w:t xml:space="preserve">PLA (ácido </w:t>
+      </w:r>
+      <w:proofErr w:type="spellStart"/>
+      <w:r>
+        <w:t>poliláctico</w:t>
+      </w:r>
+      <w:proofErr w:type="spellEnd"/>
+      <w:r>
+        <w:t>), llamados termoplásticos por su capacidad para fundirse a altas temperaturas</w:t>
+      </w:r>
+    </w:p>
+    <w:p>
       <w:bookmarkStart w:id="0" w:name="_GoBack"/>
       <w:bookmarkEnd w:id="0"/>
     </w:p>
@@ -138,9 +277,9 @@
 <file path=word/numbering.xml><?xml version="1.0" encoding="utf-8"?>
 <w:numbering xmlns:wpc="http://schemas.microsoft.com/office/word/2010/wordprocessingCanvas" xmlns:mc="http://schemas.openxmlformats.org/markup-compatibility/2006" xmlns:o="urn:schemas-microsoft-com:office:office" xmlns:r="http://schemas.openxmlformats.org/officeDocument/2006/relationships" xmlns:m="http://schemas.openxmlformats.org/officeDocument/2006/math" xmlns:v="urn:schemas-microsoft-com:vml" xmlns:wp14="http://schemas.microsoft.com/office/word/2010/wordprocessingDrawing" xmlns:wp="http://schemas.openxmlformats.org/drawingml/2006/wordprocessingDrawing" xmlns:w10="urn:schemas-microsoft-com:office:word" xmlns:w="http://schemas.openxmlformats.org/wordprocessingml/2006/main" xmlns:w14="http://schemas.microsoft.com/office/word/2010/wordml" xmlns:w15="http://schemas.microsoft.com/office/word/2012/wordml" xmlns:wpg="http://schemas.microsoft.com/office/word/2010/wordprocessingGroup" xmlns:wpi="http://schemas.microsoft.com/office/word/2010/wordprocessingInk" xmlns:wne="http://schemas.microsoft.com/office/word/2006/wordml" xmlns:wps="http://schemas.microsoft.com/office/word/2010/wordprocessingShape" mc:Ignorable="w14 w15 wp14">
   <w:abstractNum w:abstractNumId="0">
-    <w:nsid w:val="55E75994"/>
+    <w:nsid w:val="41441C5A"/>
     <w:multiLevelType w:val="hybridMultilevel"/>
-    <w:tmpl w:val="82568654"/>
+    <w:tmpl w:val="ABC4142C"/>
     <w:lvl w:ilvl="0" w:tplc="0C0A0001">
       <w:start w:val="1"/>
       <w:numFmt w:val="bullet"/>
@@ -250,7 +389,123 @@
       </w:rPr>
     </w:lvl>
   </w:abstractNum>
+  <w:abstractNum w:abstractNumId="1">
+    <w:nsid w:val="55E75994"/>
+    <w:multiLevelType w:val="hybridMultilevel"/>
+    <w:tmpl w:val="82568654"/>
+    <w:lvl w:ilvl="0" w:tplc="0C0A0001">
+      <w:start w:val="1"/>
+      <w:numFmt w:val="bullet"/>
+      <w:lvlText w:val=""/>
+      <w:lvlJc w:val="left"/>
+      <w:pPr>
+        <w:ind w:left="720" w:hanging="360"/>
+      </w:pPr>
+      <w:rPr>
+        <w:rFonts w:ascii="Symbol" w:hAnsi="Symbol" w:hint="default"/>
+      </w:rPr>
+    </w:lvl>
+    <w:lvl w:ilvl="1" w:tplc="0C0A0003">
+      <w:start w:val="1"/>
+      <w:numFmt w:val="bullet"/>
+      <w:lvlText w:val="o"/>
+      <w:lvlJc w:val="left"/>
+      <w:pPr>
+        <w:ind w:left="1440" w:hanging="360"/>
+      </w:pPr>
+      <w:rPr>
+        <w:rFonts w:ascii="Courier New" w:hAnsi="Courier New" w:cs="Courier New" w:hint="default"/>
+      </w:rPr>
+    </w:lvl>
+    <w:lvl w:ilvl="2" w:tplc="0C0A0005" w:tentative="1">
+      <w:start w:val="1"/>
+      <w:numFmt w:val="bullet"/>
+      <w:lvlText w:val=""/>
+      <w:lvlJc w:val="left"/>
+      <w:pPr>
+        <w:ind w:left="2160" w:hanging="360"/>
+      </w:pPr>
+      <w:rPr>
+        <w:rFonts w:ascii="Wingdings" w:hAnsi="Wingdings" w:hint="default"/>
+      </w:rPr>
+    </w:lvl>
+    <w:lvl w:ilvl="3" w:tplc="0C0A0001" w:tentative="1">
+      <w:start w:val="1"/>
+      <w:numFmt w:val="bullet"/>
+      <w:lvlText w:val=""/>
+      <w:lvlJc w:val="left"/>
+      <w:pPr>
+        <w:ind w:left="2880" w:hanging="360"/>
+      </w:pPr>
+      <w:rPr>
+        <w:rFonts w:ascii="Symbol" w:hAnsi="Symbol" w:hint="default"/>
+      </w:rPr>
+    </w:lvl>
+    <w:lvl w:ilvl="4" w:tplc="0C0A0003" w:tentative="1">
+      <w:start w:val="1"/>
+      <w:numFmt w:val="bullet"/>
+      <w:lvlText w:val="o"/>
+      <w:lvlJc w:val="left"/>
+      <w:pPr>
+        <w:ind w:left="3600" w:hanging="360"/>
+      </w:pPr>
+      <w:rPr>
+        <w:rFonts w:ascii="Courier New" w:hAnsi="Courier New" w:cs="Courier New" w:hint="default"/>
+      </w:rPr>
+    </w:lvl>
+    <w:lvl w:ilvl="5" w:tplc="0C0A0005" w:tentative="1">
+      <w:start w:val="1"/>
+      <w:numFmt w:val="bullet"/>
+      <w:lvlText w:val=""/>
+      <w:lvlJc w:val="left"/>
+      <w:pPr>
+        <w:ind w:left="4320" w:hanging="360"/>
+      </w:pPr>
+      <w:rPr>
+        <w:rFonts w:ascii="Wingdings" w:hAnsi="Wingdings" w:hint="default"/>
+      </w:rPr>
+    </w:lvl>
+    <w:lvl w:ilvl="6" w:tplc="0C0A0001" w:tentative="1">
+      <w:start w:val="1"/>
+      <w:numFmt w:val="bullet"/>
+      <w:lvlText w:val=""/>
+      <w:lvlJc w:val="left"/>
+      <w:pPr>
+        <w:ind w:left="5040" w:hanging="360"/>
+      </w:pPr>
+      <w:rPr>
+        <w:rFonts w:ascii="Symbol" w:hAnsi="Symbol" w:hint="default"/>
+      </w:rPr>
+    </w:lvl>
+    <w:lvl w:ilvl="7" w:tplc="0C0A0003" w:tentative="1">
+      <w:start w:val="1"/>
+      <w:numFmt w:val="bullet"/>
+      <w:lvlText w:val="o"/>
+      <w:lvlJc w:val="left"/>
+      <w:pPr>
+        <w:ind w:left="5760" w:hanging="360"/>
+      </w:pPr>
+      <w:rPr>
+        <w:rFonts w:ascii="Courier New" w:hAnsi="Courier New" w:cs="Courier New" w:hint="default"/>
+      </w:rPr>
+    </w:lvl>
+    <w:lvl w:ilvl="8" w:tplc="0C0A0005" w:tentative="1">
+      <w:start w:val="1"/>
+      <w:numFmt w:val="bullet"/>
+      <w:lvlText w:val=""/>
+      <w:lvlJc w:val="left"/>
+      <w:pPr>
+        <w:ind w:left="6480" w:hanging="360"/>
+      </w:pPr>
+      <w:rPr>
+        <w:rFonts w:ascii="Wingdings" w:hAnsi="Wingdings" w:hint="default"/>
+      </w:rPr>
+    </w:lvl>
+  </w:abstractNum>
   <w:num w:numId="1">
+    <w:abstractNumId w:val="1"/>
+  </w:num>
+  <w:num w:numId="2">
     <w:abstractNumId w:val="0"/>
   </w:num>
 </w:numbering>

</xml_diff>

<commit_message>
Añadidos materiales e introducción
</commit_message>
<xml_diff>
--- a/Informe de materiales.docx
+++ b/Informe de materiales.docx
@@ -14,9 +14,6 @@
       <w:pPr>
         <w:pStyle w:val="Heading1"/>
       </w:pPr>
-      <w:r>
-        <w:t>Materiales más utilizados en estructuras aeroespaciales</w:t>
-      </w:r>
     </w:p>
     <w:p>
       <w:pPr>
@@ -27,6 +24,196 @@
         </w:numPr>
       </w:pPr>
       <w:r>
+        <w:t>El presente informe consta de los materiales más usados en estructuras aeroespaciales</w:t>
+      </w:r>
+      <w:r>
+        <w:t>.</w:t>
+      </w:r>
+      <w:r>
+        <w:t xml:space="preserve"> </w:t>
+      </w:r>
+      <w:r>
+        <w:t>É</w:t>
+      </w:r>
+      <w:r>
+        <w:t>stas pueden ser llevadas a escala real con brazos robóticos</w:t>
+      </w:r>
+      <w:r>
+        <w:t xml:space="preserve"> e imprimibles en 3D.</w:t>
+      </w:r>
+      <w:r>
+        <w:t xml:space="preserve"> </w:t>
+      </w:r>
+      <w:r>
+        <w:t>P</w:t>
+      </w:r>
+      <w:r>
+        <w:t xml:space="preserve">ueden ser modificadas y diseñadas a través de un software como  </w:t>
+      </w:r>
+      <w:r>
+        <w:rPr>
+          <w:b/>
+        </w:rPr>
+        <w:t>Autodesk Inventor</w:t>
+      </w:r>
+      <w:r>
+        <w:rPr>
+          <w:b/>
+        </w:rPr>
+        <w:t>,</w:t>
+      </w:r>
+      <w:r>
+        <w:rPr>
+          <w:b/>
+        </w:rPr>
+        <w:t xml:space="preserve">  </w:t>
+      </w:r>
+      <w:r>
+        <w:t xml:space="preserve">programa de gran </w:t>
+      </w:r>
+      <w:r>
+        <w:t>utilidad</w:t>
+      </w:r>
+      <w:r>
+        <w:t xml:space="preserve">  para la  creación de  un cohete el cual llamaremo</w:t>
+      </w:r>
+      <w:r>
+        <w:t xml:space="preserve">s </w:t>
+      </w:r>
+      <w:r>
+        <w:rPr>
+          <w:b/>
+        </w:rPr>
+        <w:t>“FOX ” .</w:t>
+      </w:r>
+    </w:p>
+    <w:p>
+      <w:pPr>
+        <w:pStyle w:val="ListParagraph"/>
+      </w:pPr>
+    </w:p>
+    <w:p>
+      <w:pPr>
+        <w:pStyle w:val="ListParagraph"/>
+      </w:pPr>
+      <w:r>
+        <w:t>Para la maqueta, utilizaremos unas</w:t>
+      </w:r>
+      <w:r>
+        <w:t xml:space="preserve"> impresoras PRUSA</w:t>
+      </w:r>
+    </w:p>
+    <w:p>
+      <w:pPr>
+        <w:pStyle w:val="ListParagraph"/>
+        <w:rPr>
+          <w:b/>
+          <w:i/>
+        </w:rPr>
+      </w:pPr>
+      <w:r>
+        <w:rPr>
+          <w:noProof/>
+        </w:rPr>
+        <w:drawing>
+          <wp:inline distT="0" distB="0" distL="0" distR="0">
+            <wp:extent cx="1944591" cy="2457450"/>
+            <wp:effectExtent l="0" t="0" r="0" b="0"/>
+            <wp:docPr id="1" name="Picture 1" descr="http://grupoprocad.com/ps/proworks/421-large_default/kit-prusa-i3-hephestos-red.jpg"/>
+            <wp:cNvGraphicFramePr>
+              <a:graphicFrameLocks xmlns:a="http://schemas.openxmlformats.org/drawingml/2006/main" noChangeAspect="1"/>
+            </wp:cNvGraphicFramePr>
+            <a:graphic xmlns:a="http://schemas.openxmlformats.org/drawingml/2006/main">
+              <a:graphicData uri="http://schemas.openxmlformats.org/drawingml/2006/picture">
+                <pic:pic xmlns:pic="http://schemas.openxmlformats.org/drawingml/2006/picture">
+                  <pic:nvPicPr>
+                    <pic:cNvPr id="0" name="Picture 1" descr="http://grupoprocad.com/ps/proworks/421-large_default/kit-prusa-i3-hephestos-red.jpg"/>
+                    <pic:cNvPicPr>
+                      <a:picLocks noChangeAspect="1" noChangeArrowheads="1"/>
+                    </pic:cNvPicPr>
+                  </pic:nvPicPr>
+                  <pic:blipFill>
+                    <a:blip r:embed="rId5">
+                      <a:extLst>
+                        <a:ext uri="{28A0092B-C50C-407E-A947-70E740481C1C}">
+                          <a14:useLocalDpi xmlns:a14="http://schemas.microsoft.com/office/drawing/2010/main" val="0"/>
+                        </a:ext>
+                      </a:extLst>
+                    </a:blip>
+                    <a:srcRect/>
+                    <a:stretch>
+                      <a:fillRect/>
+                    </a:stretch>
+                  </pic:blipFill>
+                  <pic:spPr bwMode="auto">
+                    <a:xfrm>
+                      <a:off x="0" y="0"/>
+                      <a:ext cx="1958555" cy="2475096"/>
+                    </a:xfrm>
+                    <a:prstGeom prst="rect">
+                      <a:avLst/>
+                    </a:prstGeom>
+                    <a:noFill/>
+                    <a:ln>
+                      <a:noFill/>
+                    </a:ln>
+                  </pic:spPr>
+                </pic:pic>
+              </a:graphicData>
+            </a:graphic>
+          </wp:inline>
+        </w:drawing>
+      </w:r>
+      <w:r>
+        <w:rPr>
+          <w:b/>
+          <w:i/>
+        </w:rPr>
+        <w:t xml:space="preserve">    </w:t>
+      </w:r>
+    </w:p>
+    <w:p>
+      <w:pPr>
+        <w:pStyle w:val="ListParagraph"/>
+      </w:pPr>
+      <w:r>
+        <w:rPr>
+          <w:i/>
+        </w:rPr>
+        <w:t>Fuente :</w:t>
+      </w:r>
+      <w:r>
+        <w:t xml:space="preserve"> </w:t>
+      </w:r>
+      <w:r>
+        <w:rPr>
+          <w:i/>
+        </w:rPr>
+        <w:t>http://grupoprocad.com/ps/proworks/es/rprocad/65-kit-prusa-i3-hephestos-red.html</w:t>
+      </w:r>
+    </w:p>
+    <w:p>
+      <w:pPr>
+        <w:pStyle w:val="Heading1"/>
+      </w:pPr>
+    </w:p>
+    <w:p>
+      <w:pPr>
+        <w:pStyle w:val="Heading1"/>
+      </w:pPr>
+      <w:r>
+        <w:t>Materiales más utilizados en estructuras aeroespaciales</w:t>
+      </w:r>
+    </w:p>
+    <w:p>
+      <w:pPr>
+        <w:pStyle w:val="ListParagraph"/>
+        <w:numPr>
+          <w:ilvl w:val="0"/>
+          <w:numId w:val="1"/>
+        </w:numPr>
+      </w:pPr>
+      <w:r>
         <w:t>Metales</w:t>
       </w:r>
     </w:p>
@@ -86,11 +273,63 @@
           <w:numId w:val="1"/>
         </w:numPr>
       </w:pPr>
-      <w:proofErr w:type="spellStart"/>
-      <w:r>
-        <w:t>Superaleaciones</w:t>
-      </w:r>
-      <w:proofErr w:type="spellEnd"/>
+      <w:r>
+        <w:t>Aleaciones</w:t>
+      </w:r>
+    </w:p>
+    <w:p>
+      <w:pPr>
+        <w:pStyle w:val="ListParagraph"/>
+        <w:numPr>
+          <w:ilvl w:val="2"/>
+          <w:numId w:val="1"/>
+        </w:numPr>
+      </w:pPr>
+      <w:r>
+        <w:t>Silicio</w:t>
+      </w:r>
+    </w:p>
+    <w:p>
+      <w:pPr>
+        <w:pStyle w:val="ListParagraph"/>
+        <w:numPr>
+          <w:ilvl w:val="2"/>
+          <w:numId w:val="1"/>
+        </w:numPr>
+      </w:pPr>
+      <w:r>
+        <w:t>Níquel</w:t>
+      </w:r>
+    </w:p>
+    <w:p>
+      <w:pPr>
+        <w:pStyle w:val="ListParagraph"/>
+        <w:numPr>
+          <w:ilvl w:val="2"/>
+          <w:numId w:val="1"/>
+        </w:numPr>
+      </w:pPr>
+      <w:r>
+        <w:t>Cromo</w:t>
+      </w:r>
+    </w:p>
+    <w:p>
+      <w:pPr>
+        <w:pStyle w:val="ListParagraph"/>
+        <w:numPr>
+          <w:ilvl w:val="2"/>
+          <w:numId w:val="1"/>
+        </w:numPr>
+      </w:pPr>
+      <w:r>
+        <w:lastRenderedPageBreak/>
+        <w:t>Ytrio</w:t>
+      </w:r>
+    </w:p>
+    <w:p>
+      <w:r>
+        <w:t>Se usan por ejemplo, para cubrir los cohetes, aleaciones de níquel, cromo, aluminio e itrio, sobre todo por sus propiedades aislantes del calor.</w:t>
+      </w:r>
     </w:p>
     <w:p>
       <w:pPr>
@@ -115,6 +354,9 @@
       <w:r>
         <w:t>Plásticos / elastómeros</w:t>
       </w:r>
+      <w:r>
+        <w:t xml:space="preserve"> </w:t>
+      </w:r>
     </w:p>
     <w:p>
       <w:pPr>
@@ -125,8 +367,118 @@
         </w:numPr>
       </w:pPr>
       <w:r>
+        <w:t>Fibra de carbono</w:t>
+      </w:r>
+    </w:p>
+    <w:p>
+      <w:pPr>
+        <w:pStyle w:val="ListParagraph"/>
+        <w:numPr>
+          <w:ilvl w:val="0"/>
+          <w:numId w:val="1"/>
+        </w:numPr>
+      </w:pPr>
+      <w:r>
         <w:t>Compuestos</w:t>
       </w:r>
+    </w:p>
+    <w:p>
+      <w:pPr>
+        <w:pStyle w:val="ListParagraph"/>
+        <w:numPr>
+          <w:ilvl w:val="1"/>
+          <w:numId w:val="1"/>
+        </w:numPr>
+      </w:pPr>
+      <w:r>
+        <w:t>ULTEM 9085</w:t>
+      </w:r>
+    </w:p>
+    <w:p>
+      <w:pPr>
+        <w:pStyle w:val="ListParagraph"/>
+        <w:numPr>
+          <w:ilvl w:val="2"/>
+          <w:numId w:val="1"/>
+        </w:numPr>
+      </w:pPr>
+      <w:r>
+        <w:t>Material termoplástico</w:t>
+      </w:r>
+    </w:p>
+    <w:p>
+      <w:pPr>
+        <w:pStyle w:val="ListParagraph"/>
+        <w:numPr>
+          <w:ilvl w:val="2"/>
+          <w:numId w:val="1"/>
+        </w:numPr>
+      </w:pPr>
+      <w:r>
+        <w:t>Resiste altas y bajas temperaturas</w:t>
+      </w:r>
+    </w:p>
+    <w:p>
+      <w:pPr>
+        <w:pStyle w:val="ListParagraph"/>
+        <w:numPr>
+          <w:ilvl w:val="2"/>
+          <w:numId w:val="1"/>
+        </w:numPr>
+      </w:pPr>
+      <w:r>
+        <w:t>Cumple la normativa FST (normativa sobre protección que cubre temas tales como las llamas, humos y toxicidad).</w:t>
+      </w:r>
+    </w:p>
+    <w:p>
+      <w:pPr>
+        <w:pStyle w:val="ListParagraph"/>
+        <w:numPr>
+          <w:ilvl w:val="2"/>
+          <w:numId w:val="1"/>
+        </w:numPr>
+      </w:pPr>
+      <w:r>
+        <w:t>Es imprimible en 3D</w:t>
+      </w:r>
+    </w:p>
+    <w:p>
+      <w:pPr>
+        <w:pStyle w:val="ListParagraph"/>
+        <w:numPr>
+          <w:ilvl w:val="1"/>
+          <w:numId w:val="1"/>
+        </w:numPr>
+      </w:pPr>
+      <w:r>
+        <w:t>FGM (Functional Gradient Material)</w:t>
+      </w:r>
+    </w:p>
+    <w:p>
+      <w:pPr>
+        <w:pStyle w:val="ListParagraph"/>
+        <w:numPr>
+          <w:ilvl w:val="2"/>
+          <w:numId w:val="1"/>
+        </w:numPr>
+      </w:pPr>
+      <w:r>
+        <w:t>Son materiales compuestos ligeros con elevadas relaciones resistencia/peso y rigidez/peso.</w:t>
+      </w:r>
+    </w:p>
+    <w:p>
+      <w:pPr>
+        <w:pStyle w:val="ListParagraph"/>
+        <w:numPr>
+          <w:ilvl w:val="2"/>
+          <w:numId w:val="1"/>
+        </w:numPr>
+      </w:pPr>
+      <w:r>
+        <w:t>Compuestos por lo general de cerámica, metales como el acero y el aluminio, y polipropileno.</w:t>
+      </w:r>
+      <w:bookmarkStart w:id="0" w:name="_GoBack"/>
+      <w:bookmarkEnd w:id="0"/>
     </w:p>
     <w:p>
       <w:pPr>
@@ -229,15 +581,7 @@
         </w:numPr>
       </w:pPr>
       <w:r>
-        <w:t>ABS (</w:t>
-      </w:r>
-      <w:proofErr w:type="spellStart"/>
-      <w:r>
-        <w:t>acrilonitrilo</w:t>
-      </w:r>
-      <w:proofErr w:type="spellEnd"/>
-      <w:r>
-        <w:t xml:space="preserve"> butadieno estireno) </w:t>
+        <w:t xml:space="preserve">ABS (acrilonitrilo butadieno estireno) </w:t>
       </w:r>
     </w:p>
     <w:p>
@@ -249,20 +593,113 @@
         </w:numPr>
       </w:pPr>
       <w:r>
-        <w:t xml:space="preserve">PLA (ácido </w:t>
-      </w:r>
-      <w:proofErr w:type="spellStart"/>
-      <w:r>
-        <w:t>poliláctico</w:t>
-      </w:r>
-      <w:proofErr w:type="spellEnd"/>
-      <w:r>
-        <w:t>), llamados termoplásticos por su capacidad para fundirse a altas temperaturas</w:t>
-      </w:r>
-    </w:p>
-    <w:p>
-      <w:bookmarkStart w:id="0" w:name="_GoBack"/>
-      <w:bookmarkEnd w:id="0"/>
+        <w:t>PLA (ácido poliláctico)</w:t>
+      </w:r>
+    </w:p>
+    <w:p>
+      <w:pPr>
+        <w:pStyle w:val="ListParagraph"/>
+        <w:numPr>
+          <w:ilvl w:val="2"/>
+          <w:numId w:val="2"/>
+        </w:numPr>
+      </w:pPr>
+      <w:r>
+        <w:t xml:space="preserve"> llamados termoplásticos por su capacidad para fundirse a altas temperaturas</w:t>
+      </w:r>
+    </w:p>
+    <w:p>
+      <w:pPr>
+        <w:pStyle w:val="ListParagraph"/>
+        <w:numPr>
+          <w:ilvl w:val="2"/>
+          <w:numId w:val="2"/>
+        </w:numPr>
+      </w:pPr>
+      <w:r>
+        <w:t>Usan recursos renovables</w:t>
+      </w:r>
+    </w:p>
+    <w:p>
+      <w:pPr>
+        <w:pStyle w:val="ListParagraph"/>
+        <w:numPr>
+          <w:ilvl w:val="2"/>
+          <w:numId w:val="2"/>
+        </w:numPr>
+      </w:pPr>
+      <w:r>
+        <w:t>Creados con almidones vegetales</w:t>
+      </w:r>
+    </w:p>
+    <w:p>
+      <w:pPr>
+        <w:pStyle w:val="ListParagraph"/>
+        <w:numPr>
+          <w:ilvl w:val="2"/>
+          <w:numId w:val="2"/>
+        </w:numPr>
+      </w:pPr>
+      <w:r>
+        <w:t>Biodegradable y ecológico</w:t>
+      </w:r>
+    </w:p>
+    <w:p>
+      <w:pPr>
+        <w:pStyle w:val="ListParagraph"/>
+        <w:numPr>
+          <w:ilvl w:val="0"/>
+          <w:numId w:val="2"/>
+        </w:numPr>
+      </w:pPr>
+      <w:r>
+        <w:t>ULTEM 9085</w:t>
+      </w:r>
+    </w:p>
+    <w:p>
+      <w:pPr>
+        <w:pStyle w:val="ListParagraph"/>
+      </w:pPr>
+    </w:p>
+    <w:p>
+      <w:pPr>
+        <w:pStyle w:val="Heading1"/>
+      </w:pPr>
+      <w:r>
+        <w:t>Fuentes</w:t>
+      </w:r>
+    </w:p>
+    <w:p>
+      <w:hyperlink r:id="rId6" w:history="1">
+        <w:r>
+          <w:rPr>
+            <w:rStyle w:val="Hyperlink"/>
+          </w:rPr>
+          <w:t>http://ntrs.nasa.gov/archive/nasa/casi.ntrs.nasa.gov/20150002635.pdf</w:t>
+        </w:r>
+      </w:hyperlink>
+    </w:p>
+    <w:p>
+      <w:r>
+        <w:t>http://www.srmuniv.ac.in/sites/default/files/</w:t>
+      </w:r>
+      <w:r>
+        <w:t>files/MATERIALS%20FOR%20R&amp;M.pdf</w:t>
+      </w:r>
+    </w:p>
+    <w:p>
+      <w:r>
+        <w:lastRenderedPageBreak/>
+        <w:t>https://prezi.com/pgra21nfl8um/what-materi</w:t>
+      </w:r>
+      <w:r>
+        <w:t>als-are-used-to-build-a-rocket/</w:t>
+      </w:r>
+    </w:p>
+    <w:p>
+      <w:r>
+        <w:t>http://www.fimecc.com/sites/www.fimecc.com/files/03_140912_FIMECC_Annual_Seminar_Piili_FV_ver2.pdf</w:t>
+      </w:r>
     </w:p>
     <w:sectPr>
       <w:pgSz w:w="11906" w:h="16838"/>
@@ -304,7 +741,7 @@
         <w:rFonts w:ascii="Courier New" w:hAnsi="Courier New" w:cs="Courier New" w:hint="default"/>
       </w:rPr>
     </w:lvl>
-    <w:lvl w:ilvl="2" w:tplc="0C0A0005" w:tentative="1">
+    <w:lvl w:ilvl="2" w:tplc="0C0A0005">
       <w:start w:val="1"/>
       <w:numFmt w:val="bullet"/>
       <w:lvlText w:val=""/>
@@ -417,7 +854,7 @@
         <w:rFonts w:ascii="Courier New" w:hAnsi="Courier New" w:cs="Courier New" w:hint="default"/>
       </w:rPr>
     </w:lvl>
-    <w:lvl w:ilvl="2" w:tplc="0C0A0005" w:tentative="1">
+    <w:lvl w:ilvl="2" w:tplc="0C0A0005">
       <w:start w:val="1"/>
       <w:numFmt w:val="bullet"/>
       <w:lvlText w:val=""/>
@@ -1552,6 +1989,17 @@
       <w:contextualSpacing/>
     </w:pPr>
   </w:style>
+  <w:style w:type="character" w:styleId="Hyperlink">
+    <w:name w:val="Hyperlink"/>
+    <w:basedOn w:val="DefaultParagraphFont"/>
+    <w:uiPriority w:val="99"/>
+    <w:unhideWhenUsed/>
+    <w:rsid w:val="00F814D5"/>
+    <w:rPr>
+      <w:color w:val="0066FF" w:themeColor="hyperlink"/>
+      <w:u w:val="single"/>
+    </w:rPr>
+  </w:style>
 </w:styles>
 </file>
 

</xml_diff>

<commit_message>
Introducción impresión 3D + ejemplo brazos robóticos
</commit_message>
<xml_diff>
--- a/Informe de materiales.docx
+++ b/Informe de materiales.docx
@@ -17,11 +17,9 @@
     </w:p>
     <w:p>
       <w:pPr>
-        <w:pStyle w:val="ListParagraph"/>
-        <w:numPr>
-          <w:ilvl w:val="0"/>
-          <w:numId w:val="1"/>
-        </w:numPr>
+        <w:rPr>
+          <w:b/>
+        </w:rPr>
       </w:pPr>
       <w:r>
         <w:t>El presente informe consta de los materiales más usados en estructuras aeroespaciales</w:t>
@@ -84,7 +82,58 @@
         <w:rPr>
           <w:b/>
         </w:rPr>
-        <w:t>“FOX ” .</w:t>
+        <w:t>“</w:t>
+      </w:r>
+      <w:proofErr w:type="gramStart"/>
+      <w:r>
+        <w:rPr>
+          <w:b/>
+        </w:rPr>
+        <w:t>FOX ”</w:t>
+      </w:r>
+      <w:proofErr w:type="gramEnd"/>
+      <w:r>
+        <w:rPr>
+          <w:b/>
+        </w:rPr>
+        <w:t xml:space="preserve"> .</w:t>
+      </w:r>
+    </w:p>
+    <w:p>
+      <w:r>
+        <w:t xml:space="preserve">La impresión 3D es un grupo de tecnologías de </w:t>
+      </w:r>
+      <w:r>
+        <w:rPr>
+          <w:b/>
+        </w:rPr>
+        <w:t>fabricación por adición</w:t>
+      </w:r>
+      <w:r>
+        <w:t xml:space="preserve"> donde un objeto tridimensional es creado mediante la superposición d</w:t>
+      </w:r>
+      <w:r>
+        <w:t xml:space="preserve">e capas sucesivas de material. </w:t>
+      </w:r>
+      <w:r>
+        <w:t>Las impresoras 3D son por lo general más rápidas, más baratas y más fáciles de usar que otras tecnologías de fabricación por adición</w:t>
+      </w:r>
+      <w:r>
+        <w:t xml:space="preserve">. Ofrecen </w:t>
+      </w:r>
+      <w:r>
+        <w:t xml:space="preserve">la capacidad para imprimir partes y montajes </w:t>
+      </w:r>
+      <w:proofErr w:type="gramStart"/>
+      <w:r>
+        <w:t>hechas</w:t>
+      </w:r>
+      <w:proofErr w:type="gramEnd"/>
+      <w:r>
+        <w:t xml:space="preserve"> de diferentes materiales con diferentes propiedades físicas y mecánicas, a menudo con un simple proceso de montaje. Las tecnologías avanzadas de impresión 3D, pueden incluso ofrecer modelos que pueden servir como prototipos de producto</w:t>
+      </w:r>
+      <w:r>
+        <w:t>.</w:t>
       </w:r>
     </w:p>
     <w:p>
@@ -171,26 +220,157 @@
         </w:rPr>
         <w:t xml:space="preserve">    </w:t>
       </w:r>
-    </w:p>
-    <w:p>
-      <w:pPr>
-        <w:pStyle w:val="ListParagraph"/>
-      </w:pPr>
-      <w:r>
+      <w:bookmarkStart w:id="0" w:name="_GoBack"/>
+      <w:bookmarkEnd w:id="0"/>
+    </w:p>
+    <w:p>
+      <w:pPr>
+        <w:pStyle w:val="ListParagraph"/>
         <w:rPr>
           <w:i/>
         </w:rPr>
+      </w:pPr>
+      <w:proofErr w:type="gramStart"/>
+      <w:r>
+        <w:rPr>
+          <w:i/>
+        </w:rPr>
         <w:t>Fuente :</w:t>
       </w:r>
+      <w:proofErr w:type="gramEnd"/>
       <w:r>
         <w:t xml:space="preserve"> </w:t>
       </w:r>
-      <w:r>
+      <w:hyperlink r:id="rId6" w:history="1">
+        <w:r>
+          <w:rPr>
+            <w:rStyle w:val="Hyperlink"/>
+            <w:i/>
+          </w:rPr>
+          <w:t>http://grupoprocad.com/ps/proworks/es/rprocad/65-kit-prusa-i3-hephestos-red.html</w:t>
+        </w:r>
+      </w:hyperlink>
+    </w:p>
+    <w:p>
+      <w:pPr>
+        <w:pStyle w:val="ListParagraph"/>
         <w:rPr>
           <w:i/>
         </w:rPr>
-        <w:t>http://grupoprocad.com/ps/proworks/es/rprocad/65-kit-prusa-i3-hephestos-red.html</w:t>
-      </w:r>
+      </w:pPr>
+    </w:p>
+    <w:p>
+      <w:pPr>
+        <w:pStyle w:val="ListParagraph"/>
+      </w:pPr>
+      <w:r>
+        <w:t xml:space="preserve">El material utilizado por esta impresora es </w:t>
+      </w:r>
+    </w:p>
+    <w:p>
+      <w:pPr>
+        <w:pStyle w:val="ListParagraph"/>
+        <w:rPr>
+          <w:i/>
+        </w:rPr>
+      </w:pPr>
+    </w:p>
+    <w:p>
+      <w:pPr>
+        <w:pStyle w:val="ListParagraph"/>
+      </w:pPr>
+      <w:r>
+        <w:t xml:space="preserve">Sin embargo, para una aplicación real, se necesitan brazos robóticos a mayor escala, como los usados en la </w:t>
+      </w:r>
+      <w:proofErr w:type="spellStart"/>
+      <w:r>
+        <w:t>Composites</w:t>
+      </w:r>
+      <w:proofErr w:type="spellEnd"/>
+      <w:r>
+        <w:t xml:space="preserve"> </w:t>
+      </w:r>
+      <w:proofErr w:type="spellStart"/>
+      <w:r>
+        <w:t>Technology</w:t>
+      </w:r>
+      <w:proofErr w:type="spellEnd"/>
+      <w:r>
+        <w:t xml:space="preserve"> Center en la NASA:</w:t>
+      </w:r>
+    </w:p>
+    <w:p>
+      <w:pPr>
+        <w:pStyle w:val="ListParagraph"/>
+      </w:pPr>
+      <w:r>
+        <w:lastRenderedPageBreak/>
+        <w:pict>
+          <v:shapetype id="_x0000_t75" coordsize="21600,21600" o:spt="75" o:preferrelative="t" path="m@4@5l@4@11@9@11@9@5xe" filled="f" stroked="f">
+            <v:stroke joinstyle="miter"/>
+            <v:formulas>
+              <v:f eqn="if lineDrawn pixelLineWidth 0"/>
+              <v:f eqn="sum @0 1 0"/>
+              <v:f eqn="sum 0 0 @1"/>
+              <v:f eqn="prod @2 1 2"/>
+              <v:f eqn="prod @3 21600 pixelWidth"/>
+              <v:f eqn="prod @3 21600 pixelHeight"/>
+              <v:f eqn="sum @0 0 1"/>
+              <v:f eqn="prod @6 1 2"/>
+              <v:f eqn="prod @7 21600 pixelWidth"/>
+              <v:f eqn="sum @8 21600 0"/>
+              <v:f eqn="prod @7 21600 pixelHeight"/>
+              <v:f eqn="sum @10 21600 0"/>
+            </v:formulas>
+            <v:path o:extrusionok="f" gradientshapeok="t" o:connecttype="rect"/>
+            <o:lock v:ext="edit" aspectratio="t"/>
+          </v:shapetype>
+          <v:shape id="_x0000_i1026" type="#_x0000_t75" style="width:159.75pt;height:106.5pt">
+            <v:imagedata r:id="rId7" o:title="fd10828"/>
+          </v:shape>
+        </w:pict>
+      </w:r>
+      <w:r>
+        <w:t xml:space="preserve">   </w:t>
+      </w:r>
+      <w:r>
+        <w:pict>
+          <v:shape id="_x0000_i1025" type="#_x0000_t75" style="width:160.5pt;height:107.25pt">
+            <v:imagedata r:id="rId8" o:title="0fd9528"/>
+          </v:shape>
+        </w:pict>
+      </w:r>
+    </w:p>
+    <w:p>
+      <w:pPr>
+        <w:pStyle w:val="ListParagraph"/>
+        <w:rPr>
+          <w:i/>
+        </w:rPr>
+      </w:pPr>
+      <w:r>
+        <w:rPr>
+          <w:i/>
+        </w:rPr>
+        <w:t xml:space="preserve">Fuente: </w:t>
+      </w:r>
+      <w:hyperlink r:id="rId9" w:history="1">
+        <w:r>
+          <w:rPr>
+            <w:rStyle w:val="Hyperlink"/>
+            <w:i/>
+          </w:rPr>
+          <w:t>http://www.nasa.gov/centers/marshall/news/news/releases/2015/robotic-manufacturing-system-will-build-biggest-composite-rocket-parts-ever-made.html</w:t>
+        </w:r>
+      </w:hyperlink>
+    </w:p>
+    <w:p>
+      <w:pPr>
+        <w:pStyle w:val="ListParagraph"/>
+        <w:rPr>
+          <w:i/>
+        </w:rPr>
+      </w:pPr>
     </w:p>
     <w:p>
       <w:pPr>
@@ -322,7 +502,6 @@
         </w:numPr>
       </w:pPr>
       <w:r>
-        <w:lastRenderedPageBreak/>
         <w:t>Ytrio</w:t>
       </w:r>
     </w:p>
@@ -451,7 +630,23 @@
         </w:numPr>
       </w:pPr>
       <w:r>
-        <w:t>FGM (Functional Gradient Material)</w:t>
+        <w:t>FGM (</w:t>
+      </w:r>
+      <w:proofErr w:type="spellStart"/>
+      <w:r>
+        <w:t>Functional</w:t>
+      </w:r>
+      <w:proofErr w:type="spellEnd"/>
+      <w:r>
+        <w:t xml:space="preserve"> </w:t>
+      </w:r>
+      <w:proofErr w:type="spellStart"/>
+      <w:r>
+        <w:t>Gradient</w:t>
+      </w:r>
+      <w:proofErr w:type="spellEnd"/>
+      <w:r>
+        <w:t xml:space="preserve"> Material)</w:t>
       </w:r>
     </w:p>
     <w:p>
@@ -475,10 +670,9 @@
         </w:numPr>
       </w:pPr>
       <w:r>
+        <w:lastRenderedPageBreak/>
         <w:t>Compuestos por lo general de cerámica, metales como el acero y el aluminio, y polipropileno.</w:t>
       </w:r>
-      <w:bookmarkStart w:id="0" w:name="_GoBack"/>
-      <w:bookmarkEnd w:id="0"/>
     </w:p>
     <w:p>
       <w:pPr>
@@ -579,9 +773,69 @@
           <w:ilvl w:val="1"/>
           <w:numId w:val="2"/>
         </w:numPr>
-      </w:pPr>
-      <w:r>
-        <w:t xml:space="preserve">ABS (acrilonitrilo butadieno estireno) </w:t>
+        <w:rPr>
+          <w:lang w:val="en-GB"/>
+        </w:rPr>
+      </w:pPr>
+      <w:r>
+        <w:rPr>
+          <w:lang w:val="en-GB"/>
+        </w:rPr>
+        <w:t>ABS (</w:t>
+      </w:r>
+      <w:proofErr w:type="spellStart"/>
+      <w:r>
+        <w:rPr>
+          <w:lang w:val="en-GB"/>
+        </w:rPr>
+        <w:t>ac</w:t>
+      </w:r>
+      <w:r>
+        <w:rPr>
+          <w:lang w:val="en-GB"/>
+        </w:rPr>
+        <w:t>r</w:t>
+      </w:r>
+      <w:r>
+        <w:rPr>
+          <w:lang w:val="en-GB"/>
+        </w:rPr>
+        <w:t>ilonitrilo</w:t>
+      </w:r>
+      <w:proofErr w:type="spellEnd"/>
+      <w:r>
+        <w:rPr>
+          <w:lang w:val="en-GB"/>
+        </w:rPr>
+        <w:t xml:space="preserve"> </w:t>
+      </w:r>
+      <w:proofErr w:type="spellStart"/>
+      <w:r>
+        <w:rPr>
+          <w:lang w:val="en-GB"/>
+        </w:rPr>
+        <w:t>butadieno</w:t>
+      </w:r>
+      <w:proofErr w:type="spellEnd"/>
+      <w:r>
+        <w:rPr>
+          <w:lang w:val="en-GB"/>
+        </w:rPr>
+        <w:t xml:space="preserve"> </w:t>
+      </w:r>
+      <w:proofErr w:type="spellStart"/>
+      <w:r>
+        <w:rPr>
+          <w:lang w:val="en-GB"/>
+        </w:rPr>
+        <w:t>estireno</w:t>
+      </w:r>
+      <w:proofErr w:type="spellEnd"/>
+      <w:r>
+        <w:rPr>
+          <w:lang w:val="en-GB"/>
+        </w:rPr>
+        <w:t>).</w:t>
       </w:r>
     </w:p>
     <w:p>
@@ -593,7 +847,15 @@
         </w:numPr>
       </w:pPr>
       <w:r>
-        <w:t>PLA (ácido poliláctico)</w:t>
+        <w:t xml:space="preserve">PLA (ácido </w:t>
+      </w:r>
+      <w:proofErr w:type="spellStart"/>
+      <w:r>
+        <w:t>poliláctico</w:t>
+      </w:r>
+      <w:proofErr w:type="spellEnd"/>
+      <w:r>
+        <w:t>)</w:t>
       </w:r>
     </w:p>
     <w:p>
@@ -670,7 +932,17 @@
       </w:r>
     </w:p>
     <w:p>
-      <w:hyperlink r:id="rId6" w:history="1">
+      <w:hyperlink r:id="rId10" w:history="1">
+        <w:r>
+          <w:rPr>
+            <w:rStyle w:val="Hyperlink"/>
+          </w:rPr>
+          <w:t>https://es.wikipedia.org/wiki/Impresi%C3%B3n_3D</w:t>
+        </w:r>
+      </w:hyperlink>
+    </w:p>
+    <w:p>
+      <w:hyperlink r:id="rId11" w:history="1">
         <w:r>
           <w:rPr>
             <w:rStyle w:val="Hyperlink"/>
@@ -680,27 +952,68 @@
       </w:hyperlink>
     </w:p>
     <w:p>
-      <w:r>
-        <w:t>http://www.srmuniv.ac.in/sites/default/files/</w:t>
-      </w:r>
-      <w:r>
-        <w:t>files/MATERIALS%20FOR%20R&amp;M.pdf</w:t>
-      </w:r>
-    </w:p>
-    <w:p>
-      <w:r>
-        <w:lastRenderedPageBreak/>
-        <w:t>https://prezi.com/pgra21nfl8um/what-materi</w:t>
-      </w:r>
-      <w:r>
-        <w:t>als-are-used-to-build-a-rocket/</w:t>
-      </w:r>
-    </w:p>
-    <w:p>
-      <w:r>
-        <w:t>http://www.fimecc.com/sites/www.fimecc.com/files/03_140912_FIMECC_Annual_Seminar_Piili_FV_ver2.pdf</w:t>
-      </w:r>
-    </w:p>
+      <w:hyperlink r:id="rId12" w:history="1">
+        <w:r>
+          <w:rPr>
+            <w:rStyle w:val="Hyperlink"/>
+          </w:rPr>
+          <w:t>http://www.srmuniv.ac.in/sites/default/files/files/MATERIALS%20FOR%20R&amp;M.pdf</w:t>
+        </w:r>
+      </w:hyperlink>
+    </w:p>
+    <w:p>
+      <w:hyperlink r:id="rId13" w:history="1">
+        <w:r>
+          <w:rPr>
+            <w:rStyle w:val="Hyperlink"/>
+          </w:rPr>
+          <w:t>https://prezi.com/pgra21nfl8um/what-materials-are-used-to-build-a-rocket/</w:t>
+        </w:r>
+      </w:hyperlink>
+    </w:p>
+    <w:p>
+      <w:hyperlink r:id="rId14" w:history="1">
+        <w:r>
+          <w:rPr>
+            <w:rStyle w:val="Hyperlink"/>
+          </w:rPr>
+          <w:t>http://www.fimecc.com/sites/www.fimecc.com/files/03_140912_FIMECC_Annual_Seminar_Piili_FV_ver2.pdf</w:t>
+        </w:r>
+      </w:hyperlink>
+    </w:p>
+    <w:p>
+      <w:hyperlink r:id="rId15" w:history="1">
+        <w:r>
+          <w:rPr>
+            <w:rStyle w:val="Hyperlink"/>
+          </w:rPr>
+          <w:t>http://www.nasa.gov/centers/marshall/news/news/releases/2015/robotic-manufacturing-system-will-build-biggest-composite-rocket-parts-ever-made.html</w:t>
+        </w:r>
+      </w:hyperlink>
+    </w:p>
+    <w:p>
+      <w:hyperlink r:id="rId16" w:history="1">
+        <w:r>
+          <w:rPr>
+            <w:rStyle w:val="Hyperlink"/>
+          </w:rPr>
+          <w:t>http://www.nasa.gov/sites/default/files/files/3D_Printing-</w:t>
+        </w:r>
+        <w:r>
+          <w:rPr>
+            <w:rStyle w:val="Hyperlink"/>
+          </w:rPr>
+          <w:t>v</w:t>
+        </w:r>
+        <w:r>
+          <w:rPr>
+            <w:rStyle w:val="Hyperlink"/>
+          </w:rPr>
+          <w:t>3.pdf</w:t>
+        </w:r>
+      </w:hyperlink>
+    </w:p>
+    <w:p/>
     <w:sectPr>
       <w:pgSz w:w="11906" w:h="16838"/>
       <w:pgMar w:top="1417" w:right="1701" w:bottom="1417" w:left="1701" w:header="708" w:footer="708" w:gutter="0"/>
@@ -2000,6 +2313,18 @@
       <w:u w:val="single"/>
     </w:rPr>
   </w:style>
+  <w:style w:type="character" w:styleId="FollowedHyperlink">
+    <w:name w:val="FollowedHyperlink"/>
+    <w:basedOn w:val="DefaultParagraphFont"/>
+    <w:uiPriority w:val="99"/>
+    <w:semiHidden/>
+    <w:unhideWhenUsed/>
+    <w:rsid w:val="002D22FA"/>
+    <w:rPr>
+      <w:color w:val="666699" w:themeColor="followedHyperlink"/>
+      <w:u w:val="single"/>
+    </w:rPr>
+  </w:style>
 </w:styles>
 </file>
 

</xml_diff>

<commit_message>
Introducción de la maqueta y la tecnología utilizada
</commit_message>
<xml_diff>
--- a/Informe de materiales.docx
+++ b/Informe de materiales.docx
@@ -96,7 +96,7 @@
         <w:rPr>
           <w:b/>
         </w:rPr>
-        <w:t xml:space="preserve"> .</w:t>
+        <w:t>.</w:t>
       </w:r>
     </w:p>
     <w:p>
@@ -135,16 +135,40 @@
       <w:r>
         <w:t>.</w:t>
       </w:r>
-    </w:p>
-    <w:p>
-      <w:pPr>
-        <w:pStyle w:val="ListParagraph"/>
-      </w:pPr>
-    </w:p>
-    <w:p>
-      <w:pPr>
-        <w:pStyle w:val="ListParagraph"/>
-      </w:pPr>
+      <w:r>
+        <w:t xml:space="preserve"> Los planos virtuales se</w:t>
+      </w:r>
+      <w:r>
+        <w:t xml:space="preserve"> </w:t>
+      </w:r>
+      <w:r>
+        <w:t xml:space="preserve">crean mediante </w:t>
+      </w:r>
+      <w:r>
+        <w:t>diseño</w:t>
+      </w:r>
+      <w:r>
+        <w:t xml:space="preserve"> asistido por ordenador</w:t>
+      </w:r>
+      <w:r>
+        <w:t xml:space="preserve">  </w:t>
+      </w:r>
+      <w:r>
+        <w:t>(CAD) o</w:t>
+      </w:r>
+      <w:r>
+        <w:t xml:space="preserve"> software de modelado y animación.</w:t>
+      </w:r>
+    </w:p>
+    <w:p>
+      <w:pPr>
+        <w:pStyle w:val="Heading1"/>
+      </w:pPr>
+      <w:r>
+        <w:t>Nuestro modelo</w:t>
+      </w:r>
+    </w:p>
+    <w:p>
       <w:r>
         <w:t>Para la maqueta, utilizaremos unas</w:t>
       </w:r>
@@ -154,7 +178,6 @@
     </w:p>
     <w:p>
       <w:pPr>
-        <w:pStyle w:val="ListParagraph"/>
         <w:rPr>
           <w:b/>
           <w:i/>
@@ -220,12 +243,9 @@
         </w:rPr>
         <w:t xml:space="preserve">    </w:t>
       </w:r>
-      <w:bookmarkStart w:id="0" w:name="_GoBack"/>
-      <w:bookmarkEnd w:id="0"/>
-    </w:p>
-    <w:p>
-      <w:pPr>
-        <w:pStyle w:val="ListParagraph"/>
+    </w:p>
+    <w:p>
+      <w:pPr>
         <w:rPr>
           <w:i/>
         </w:rPr>
@@ -252,38 +272,99 @@
       </w:hyperlink>
     </w:p>
     <w:p>
-      <w:pPr>
-        <w:pStyle w:val="ListParagraph"/>
-        <w:rPr>
-          <w:i/>
-        </w:rPr>
-      </w:pPr>
-    </w:p>
-    <w:p>
-      <w:pPr>
-        <w:pStyle w:val="ListParagraph"/>
-      </w:pPr>
       <w:r>
         <w:t xml:space="preserve">El material utilizado por esta impresora es </w:t>
       </w:r>
-    </w:p>
-    <w:p>
-      <w:pPr>
-        <w:pStyle w:val="ListParagraph"/>
-        <w:rPr>
-          <w:i/>
-        </w:rPr>
-      </w:pPr>
-    </w:p>
-    <w:p>
-      <w:pPr>
-        <w:pStyle w:val="ListParagraph"/>
-      </w:pPr>
-      <w:r>
-        <w:t xml:space="preserve">Sin embargo, para una aplicación real, se necesitan brazos robóticos a mayor escala, como los usados en la </w:t>
+      <w:r>
+        <w:t>el plástico PLA.</w:t>
+      </w:r>
+      <w:r>
+        <w:t xml:space="preserve"> </w:t>
+      </w:r>
+      <w:r>
+        <w:t xml:space="preserve">EL poliácido láctico (PLA o ácido </w:t>
       </w:r>
       <w:proofErr w:type="spellStart"/>
       <w:r>
+        <w:t>poliláctico</w:t>
+      </w:r>
+      <w:proofErr w:type="spellEnd"/>
+      <w:r>
+        <w:t xml:space="preserve">) es un polímero constituido por moléculas de ácido láctico, con propiedades semejantes a las del </w:t>
+      </w:r>
+      <w:proofErr w:type="spellStart"/>
+      <w:r>
+        <w:t>tereftalato</w:t>
+      </w:r>
+      <w:proofErr w:type="spellEnd"/>
+      <w:r>
+        <w:t xml:space="preserve"> de polietileno (PET) que se utiliza para hacer envases, pero que además es biodegradable. Se degrada fácilmente en agua y óxido de carbono.</w:t>
+      </w:r>
+    </w:p>
+    <w:p/>
+    <w:p>
+      <w:r>
+        <w:lastRenderedPageBreak/>
+        <w:t>Es un termoplástico que se obtiene a partir de almidón de maíz (EE.UU.) o de yuca o mandioca (mayormente en Asia), o de ca</w:t>
+      </w:r>
+      <w:r>
+        <w:t xml:space="preserve">ña de azúcar (resto del mundo). </w:t>
+      </w:r>
+      <w:r>
+        <w:t>Se utiliza ampliamente en la impresión 3D bajo el proceso FDM.</w:t>
+      </w:r>
+    </w:p>
+    <w:p>
+      <w:r>
+        <w:t>El modelado por deposición fundida (</w:t>
+      </w:r>
+      <w:proofErr w:type="spellStart"/>
+      <w:r>
+        <w:t>Fused</w:t>
+      </w:r>
+      <w:proofErr w:type="spellEnd"/>
+      <w:r>
+        <w:t xml:space="preserve"> </w:t>
+      </w:r>
+      <w:proofErr w:type="spellStart"/>
+      <w:r>
+        <w:t>Deposition</w:t>
+      </w:r>
+      <w:proofErr w:type="spellEnd"/>
+      <w:r>
+        <w:t xml:space="preserve"> </w:t>
+      </w:r>
+      <w:proofErr w:type="spellStart"/>
+      <w:r>
+        <w:t>Modeling</w:t>
+      </w:r>
+      <w:proofErr w:type="spellEnd"/>
+      <w:r>
+        <w:t>) es un proceso de fabricación utilizado para el modelado de prototipos y la producción a pequeña escala. Utiliza una técnica aditiva, depositando el material en capas para realizar la pieza.</w:t>
+      </w:r>
+    </w:p>
+    <w:p>
+      <w:pPr>
+        <w:pStyle w:val="Heading1"/>
+      </w:pPr>
+      <w:r>
+        <w:t>Resultado a escala real</w:t>
+      </w:r>
+      <w:bookmarkStart w:id="0" w:name="_GoBack"/>
+      <w:bookmarkEnd w:id="0"/>
+    </w:p>
+    <w:p>
+      <w:r>
+        <w:t>Sin emba</w:t>
+      </w:r>
+      <w:r>
+        <w:t xml:space="preserve">rgo, para un cohete </w:t>
+      </w:r>
+      <w:r>
+        <w:t xml:space="preserve">real, se necesitan brazos robóticos a mayor escala, como los usados en la </w:t>
+      </w:r>
+      <w:proofErr w:type="spellStart"/>
+      <w:r>
         <w:t>Composites</w:t>
       </w:r>
       <w:proofErr w:type="spellEnd"/>
@@ -300,11 +381,7 @@
       </w:r>
     </w:p>
     <w:p>
-      <w:pPr>
-        <w:pStyle w:val="ListParagraph"/>
-      </w:pPr>
-      <w:r>
-        <w:lastRenderedPageBreak/>
+      <w:r>
         <w:pict>
           <v:shapetype id="_x0000_t75" coordsize="21600,21600" o:spt="75" o:preferrelative="t" path="m@4@5l@4@11@9@11@9@5xe" filled="f" stroked="f">
             <v:stroke joinstyle="miter"/>
@@ -343,7 +420,6 @@
     </w:p>
     <w:p>
       <w:pPr>
-        <w:pStyle w:val="ListParagraph"/>
         <w:rPr>
           <w:i/>
         </w:rPr>
@@ -531,6 +607,7 @@
         </w:numPr>
       </w:pPr>
       <w:r>
+        <w:lastRenderedPageBreak/>
         <w:t>Plásticos / elastómeros</w:t>
       </w:r>
       <w:r>
@@ -670,7 +747,6 @@
         </w:numPr>
       </w:pPr>
       <w:r>
-        <w:lastRenderedPageBreak/>
         <w:t>Compuestos por lo general de cerámica, metales como el acero y el aluminio, y polipropileno.</w:t>
       </w:r>
     </w:p>
@@ -947,12 +1023,32 @@
           <w:rPr>
             <w:rStyle w:val="Hyperlink"/>
           </w:rPr>
+          <w:t>https://es.wikipedia.org/wiki/Poli%C3%A1cido_l%C3%A1ctico</w:t>
+        </w:r>
+      </w:hyperlink>
+    </w:p>
+    <w:p>
+      <w:hyperlink r:id="rId12" w:history="1">
+        <w:r>
+          <w:rPr>
+            <w:rStyle w:val="Hyperlink"/>
+          </w:rPr>
+          <w:t>https://es.wikipedia.org/wiki/Modelado_por_deposici%C3%B3n_fundida</w:t>
+        </w:r>
+      </w:hyperlink>
+    </w:p>
+    <w:p>
+      <w:hyperlink r:id="rId13" w:history="1">
+        <w:r>
+          <w:rPr>
+            <w:rStyle w:val="Hyperlink"/>
+          </w:rPr>
           <w:t>http://ntrs.nasa.gov/archive/nasa/casi.ntrs.nasa.gov/20150002635.pdf</w:t>
         </w:r>
       </w:hyperlink>
     </w:p>
     <w:p>
-      <w:hyperlink r:id="rId12" w:history="1">
+      <w:hyperlink r:id="rId14" w:history="1">
         <w:r>
           <w:rPr>
             <w:rStyle w:val="Hyperlink"/>
@@ -962,7 +1058,7 @@
       </w:hyperlink>
     </w:p>
     <w:p>
-      <w:hyperlink r:id="rId13" w:history="1">
+      <w:hyperlink r:id="rId15" w:history="1">
         <w:r>
           <w:rPr>
             <w:rStyle w:val="Hyperlink"/>
@@ -972,7 +1068,7 @@
       </w:hyperlink>
     </w:p>
     <w:p>
-      <w:hyperlink r:id="rId14" w:history="1">
+      <w:hyperlink r:id="rId16" w:history="1">
         <w:r>
           <w:rPr>
             <w:rStyle w:val="Hyperlink"/>
@@ -982,7 +1078,7 @@
       </w:hyperlink>
     </w:p>
     <w:p>
-      <w:hyperlink r:id="rId15" w:history="1">
+      <w:hyperlink r:id="rId17" w:history="1">
         <w:r>
           <w:rPr>
             <w:rStyle w:val="Hyperlink"/>
@@ -992,7 +1088,7 @@
       </w:hyperlink>
     </w:p>
     <w:p>
-      <w:hyperlink r:id="rId16" w:history="1">
+      <w:hyperlink r:id="rId18" w:history="1">
         <w:r>
           <w:rPr>
             <w:rStyle w:val="Hyperlink"/>
@@ -1012,7 +1108,11 @@
           <w:t>3.pdf</w:t>
         </w:r>
       </w:hyperlink>
-    </w:p>
+      <w:r>
+        <w:t xml:space="preserve"> </w:t>
+      </w:r>
+    </w:p>
+    <w:p/>
     <w:p/>
     <w:sectPr>
       <w:pgSz w:w="11906" w:h="16838"/>

</xml_diff>

<commit_message>
Selección de materiales y ejemplos
</commit_message>
<xml_diff>
--- a/Informe de materiales.docx
+++ b/Informe de materiales.docx
@@ -279,67 +279,58 @@
         <w:t>el plástico PLA.</w:t>
       </w:r>
       <w:r>
+        <w:t xml:space="preserve"> EL poliácido láctico (PLA o ácido </w:t>
+      </w:r>
+      <w:proofErr w:type="spellStart"/>
+      <w:r>
+        <w:t>poliláctico</w:t>
+      </w:r>
+      <w:proofErr w:type="spellEnd"/>
+      <w:r>
+        <w:t xml:space="preserve">) es un polímero constituido por moléculas de ácido láctico, con propiedades semejantes a las del </w:t>
+      </w:r>
+      <w:proofErr w:type="spellStart"/>
+      <w:r>
+        <w:t>tereftalato</w:t>
+      </w:r>
+      <w:proofErr w:type="spellEnd"/>
+      <w:r>
+        <w:t xml:space="preserve"> de polietileno (PET) que se utiliza para hacer envases, pero que además es biodegradable. Se degrada fácilmente en agua y óxido de carbono.</w:t>
+      </w:r>
+    </w:p>
+    <w:p/>
+    <w:p>
+      <w:r>
+        <w:lastRenderedPageBreak/>
+        <w:t>Es un termoplástico que se obtiene a partir de almidón de maíz (EE.UU.) o de yuca o mandioca (mayormente en Asia), o de caña de azúcar (resto del mundo). Se utiliza ampliamente en la impresión 3D bajo el proceso FDM.</w:t>
+      </w:r>
+    </w:p>
+    <w:p>
+      <w:r>
+        <w:t>El modelado por deposición fundida (</w:t>
+      </w:r>
+      <w:proofErr w:type="spellStart"/>
+      <w:r>
+        <w:t>Fused</w:t>
+      </w:r>
+      <w:proofErr w:type="spellEnd"/>
+      <w:r>
         <w:t xml:space="preserve"> </w:t>
       </w:r>
-      <w:r>
-        <w:t xml:space="preserve">EL poliácido láctico (PLA o ácido </w:t>
-      </w:r>
       <w:proofErr w:type="spellStart"/>
       <w:r>
-        <w:t>poliláctico</w:t>
+        <w:t>Deposition</w:t>
       </w:r>
       <w:proofErr w:type="spellEnd"/>
       <w:r>
-        <w:t xml:space="preserve">) es un polímero constituido por moléculas de ácido láctico, con propiedades semejantes a las del </w:t>
+        <w:t xml:space="preserve"> </w:t>
       </w:r>
       <w:proofErr w:type="spellStart"/>
       <w:r>
-        <w:t>tereftalato</w:t>
+        <w:t>Modeling</w:t>
       </w:r>
       <w:proofErr w:type="spellEnd"/>
       <w:r>
-        <w:t xml:space="preserve"> de polietileno (PET) que se utiliza para hacer envases, pero que además es biodegradable. Se degrada fácilmente en agua y óxido de carbono.</w:t>
-      </w:r>
-    </w:p>
-    <w:p/>
-    <w:p>
-      <w:r>
-        <w:lastRenderedPageBreak/>
-        <w:t>Es un termoplástico que se obtiene a partir de almidón de maíz (EE.UU.) o de yuca o mandioca (mayormente en Asia), o de ca</w:t>
-      </w:r>
-      <w:r>
-        <w:t xml:space="preserve">ña de azúcar (resto del mundo). </w:t>
-      </w:r>
-      <w:r>
-        <w:t>Se utiliza ampliamente en la impresión 3D bajo el proceso FDM.</w:t>
-      </w:r>
-    </w:p>
-    <w:p>
-      <w:r>
-        <w:t>El modelado por deposición fundida (</w:t>
-      </w:r>
-      <w:proofErr w:type="spellStart"/>
-      <w:r>
-        <w:t>Fused</w:t>
-      </w:r>
-      <w:proofErr w:type="spellEnd"/>
-      <w:r>
-        <w:t xml:space="preserve"> </w:t>
-      </w:r>
-      <w:proofErr w:type="spellStart"/>
-      <w:r>
-        <w:t>Deposition</w:t>
-      </w:r>
-      <w:proofErr w:type="spellEnd"/>
-      <w:r>
-        <w:t xml:space="preserve"> </w:t>
-      </w:r>
-      <w:proofErr w:type="spellStart"/>
-      <w:r>
-        <w:t>Modeling</w:t>
-      </w:r>
-      <w:proofErr w:type="spellEnd"/>
-      <w:r>
         <w:t>) es un proceso de fabricación utilizado para el modelado de prototipos y la producción a pequeña escala. Utiliza una técnica aditiva, depositando el material en capas para realizar la pieza.</w:t>
       </w:r>
     </w:p>
@@ -350,8 +341,6 @@
       <w:r>
         <w:t>Resultado a escala real</w:t>
       </w:r>
-      <w:bookmarkStart w:id="0" w:name="_GoBack"/>
-      <w:bookmarkEnd w:id="0"/>
     </w:p>
     <w:p>
       <w:r>
@@ -442,16 +431,141 @@
     </w:p>
     <w:p>
       <w:pPr>
-        <w:pStyle w:val="ListParagraph"/>
-        <w:rPr>
-          <w:i/>
-        </w:rPr>
-      </w:pPr>
-    </w:p>
-    <w:p>
-      <w:pPr>
         <w:pStyle w:val="Heading1"/>
       </w:pPr>
+      <w:r>
+        <w:t>Selección de materiales</w:t>
+      </w:r>
+    </w:p>
+    <w:p>
+      <w:r>
+        <w:t>Para elegir bien los materiales, hay que tener en cuenta las siguientes características:</w:t>
+      </w:r>
+    </w:p>
+    <w:p>
+      <w:pPr>
+        <w:pStyle w:val="ListParagraph"/>
+        <w:numPr>
+          <w:ilvl w:val="0"/>
+          <w:numId w:val="3"/>
+        </w:numPr>
+      </w:pPr>
+      <w:r>
+        <w:t>Alta fuerza</w:t>
+      </w:r>
+    </w:p>
+    <w:p>
+      <w:pPr>
+        <w:pStyle w:val="ListParagraph"/>
+        <w:numPr>
+          <w:ilvl w:val="0"/>
+          <w:numId w:val="3"/>
+        </w:numPr>
+      </w:pPr>
+      <w:r>
+        <w:t xml:space="preserve">Alta </w:t>
+      </w:r>
+      <w:proofErr w:type="spellStart"/>
+      <w:r>
+        <w:t>modulabilidad</w:t>
+      </w:r>
+      <w:proofErr w:type="spellEnd"/>
+    </w:p>
+    <w:p>
+      <w:pPr>
+        <w:pStyle w:val="ListParagraph"/>
+        <w:numPr>
+          <w:ilvl w:val="0"/>
+          <w:numId w:val="3"/>
+        </w:numPr>
+      </w:pPr>
+      <w:r>
+        <w:t>Facilidad de fabricación</w:t>
+      </w:r>
+    </w:p>
+    <w:p>
+      <w:pPr>
+        <w:pStyle w:val="ListParagraph"/>
+        <w:numPr>
+          <w:ilvl w:val="0"/>
+          <w:numId w:val="3"/>
+        </w:numPr>
+      </w:pPr>
+      <w:r>
+        <w:t>Fácil disponibilidad</w:t>
+      </w:r>
+    </w:p>
+    <w:p>
+      <w:pPr>
+        <w:pStyle w:val="ListParagraph"/>
+        <w:numPr>
+          <w:ilvl w:val="0"/>
+          <w:numId w:val="3"/>
+        </w:numPr>
+      </w:pPr>
+      <w:r>
+        <w:t>Requerimientos críticos</w:t>
+      </w:r>
+    </w:p>
+    <w:p>
+      <w:pPr>
+        <w:pStyle w:val="ListParagraph"/>
+        <w:numPr>
+          <w:ilvl w:val="1"/>
+          <w:numId w:val="3"/>
+        </w:numPr>
+      </w:pPr>
+      <w:r>
+        <w:t>Resistencia a altas presiones</w:t>
+      </w:r>
+    </w:p>
+    <w:p>
+      <w:pPr>
+        <w:pStyle w:val="ListParagraph"/>
+        <w:numPr>
+          <w:ilvl w:val="1"/>
+          <w:numId w:val="3"/>
+        </w:numPr>
+      </w:pPr>
+      <w:r>
+        <w:t>Resistencia a altas temperaturas</w:t>
+      </w:r>
+    </w:p>
+    <w:p>
+      <w:pPr>
+        <w:pStyle w:val="ListParagraph"/>
+        <w:numPr>
+          <w:ilvl w:val="1"/>
+          <w:numId w:val="3"/>
+        </w:numPr>
+      </w:pPr>
+      <w:r>
+        <w:t>Necesidades termo-estructurales</w:t>
+      </w:r>
+    </w:p>
+    <w:p>
+      <w:pPr>
+        <w:pStyle w:val="ListParagraph"/>
+        <w:numPr>
+          <w:ilvl w:val="1"/>
+          <w:numId w:val="3"/>
+        </w:numPr>
+      </w:pPr>
+      <w:r>
+        <w:t>Magnetismo</w:t>
+      </w:r>
+    </w:p>
+    <w:p>
+      <w:pPr>
+        <w:pStyle w:val="ListParagraph"/>
+        <w:numPr>
+          <w:ilvl w:val="0"/>
+          <w:numId w:val="3"/>
+        </w:numPr>
+      </w:pPr>
+      <w:r>
+        <w:t>Condiciones de servicio</w:t>
+      </w:r>
     </w:p>
     <w:p>
       <w:pPr>
@@ -461,6 +575,7 @@
         <w:t>Materiales más utilizados en estructuras aeroespaciales</w:t>
       </w:r>
     </w:p>
+    <w:p/>
     <w:p>
       <w:pPr>
         <w:pStyle w:val="ListParagraph"/>
@@ -482,7 +597,24 @@
         </w:numPr>
       </w:pPr>
       <w:r>
+        <w:rPr>
+          <w:b/>
+        </w:rPr>
         <w:t>Aluminio</w:t>
+      </w:r>
+      <w:proofErr w:type="gramStart"/>
+      <w:r>
+        <w:rPr>
+          <w:b/>
+        </w:rPr>
+        <w:t xml:space="preserve">: </w:t>
+      </w:r>
+      <w:r>
+        <w:t xml:space="preserve"> Usado</w:t>
+      </w:r>
+      <w:proofErr w:type="gramEnd"/>
+      <w:r>
+        <w:t xml:space="preserve"> en componentes del motor.</w:t>
       </w:r>
     </w:p>
     <w:p>
@@ -492,9 +624,25 @@
           <w:ilvl w:val="1"/>
           <w:numId w:val="1"/>
         </w:numPr>
-      </w:pPr>
-      <w:r>
+        <w:rPr>
+          <w:b/>
+        </w:rPr>
+      </w:pPr>
+      <w:r>
+        <w:rPr>
+          <w:b/>
+        </w:rPr>
+        <w:lastRenderedPageBreak/>
         <w:t>Acero / acero inoxidable</w:t>
+      </w:r>
+      <w:r>
+        <w:rPr>
+          <w:b/>
+        </w:rPr>
+        <w:t xml:space="preserve">: </w:t>
+      </w:r>
+      <w:r>
+        <w:t>usado en el motor de combustible.</w:t>
       </w:r>
     </w:p>
     <w:p>
@@ -504,9 +652,24 @@
           <w:ilvl w:val="1"/>
           <w:numId w:val="1"/>
         </w:numPr>
-      </w:pPr>
-      <w:r>
+        <w:rPr>
+          <w:b/>
+        </w:rPr>
+      </w:pPr>
+      <w:r>
+        <w:rPr>
+          <w:b/>
+        </w:rPr>
         <w:t>Titanio</w:t>
+      </w:r>
+      <w:r>
+        <w:rPr>
+          <w:b/>
+        </w:rPr>
+        <w:t xml:space="preserve">: </w:t>
+      </w:r>
+      <w:r>
+        <w:t>usado para botellas de gas a altas presiones.</w:t>
       </w:r>
     </w:p>
     <w:p>
@@ -516,9 +679,24 @@
           <w:ilvl w:val="1"/>
           <w:numId w:val="1"/>
         </w:numPr>
-      </w:pPr>
-      <w:r>
+        <w:rPr>
+          <w:b/>
+        </w:rPr>
+      </w:pPr>
+      <w:r>
+        <w:rPr>
+          <w:b/>
+        </w:rPr>
         <w:t>Magnesio</w:t>
+      </w:r>
+      <w:r>
+        <w:rPr>
+          <w:b/>
+        </w:rPr>
+        <w:t xml:space="preserve">: </w:t>
+      </w:r>
+      <w:r>
+        <w:t>utilizado como adaptador de carga útil, cubiertas y equipamiento de estructuras.</w:t>
       </w:r>
     </w:p>
     <w:p>
@@ -530,7 +708,13 @@
         </w:numPr>
       </w:pPr>
       <w:r>
+        <w:rPr>
+          <w:b/>
+        </w:rPr>
         <w:t>Aleaciones</w:t>
+      </w:r>
+      <w:r>
+        <w:t xml:space="preserve"> (Se usan por ejemplo, para cubrir los cohetes, aleaciones de níquel, cromo, aluminio e itrio, sobre todo por sus propiedades aislantes del calor).</w:t>
       </w:r>
     </w:p>
     <w:p>
@@ -582,20 +766,30 @@
       </w:r>
     </w:p>
     <w:p>
-      <w:r>
-        <w:t>Se usan por ejemplo, para cubrir los cohetes, aleaciones de níquel, cromo, aluminio e itrio, sobre todo por sus propiedades aislantes del calor.</w:t>
-      </w:r>
-    </w:p>
-    <w:p>
       <w:pPr>
         <w:pStyle w:val="ListParagraph"/>
         <w:numPr>
           <w:ilvl w:val="0"/>
           <w:numId w:val="1"/>
         </w:numPr>
-      </w:pPr>
-      <w:r>
+        <w:rPr>
+          <w:b/>
+        </w:rPr>
+      </w:pPr>
+      <w:r>
+        <w:rPr>
+          <w:b/>
+        </w:rPr>
         <w:t>Cerámicos</w:t>
+      </w:r>
+      <w:r>
+        <w:rPr>
+          <w:b/>
+        </w:rPr>
+        <w:t xml:space="preserve">: </w:t>
+      </w:r>
+      <w:r>
+        <w:t>usados como compuestos</w:t>
       </w:r>
     </w:p>
     <w:p>
@@ -607,7 +801,6 @@
         </w:numPr>
       </w:pPr>
       <w:r>
-        <w:lastRenderedPageBreak/>
         <w:t>Plásticos / elastómeros</w:t>
       </w:r>
       <w:r>
@@ -623,7 +816,19 @@
         </w:numPr>
       </w:pPr>
       <w:r>
-        <w:t>Fibra de carbono</w:t>
+        <w:rPr>
+          <w:b/>
+        </w:rPr>
+        <w:t>Carbono</w:t>
+      </w:r>
+      <w:r>
+        <w:rPr>
+          <w:b/>
+        </w:rPr>
+        <w:t xml:space="preserve"> y fibra de carbono: </w:t>
+      </w:r>
+      <w:r>
+        <w:t>para la caja del motor, inserciones en la boquilla, capa de la nariz, control de la superficie del RLV.</w:t>
       </w:r>
     </w:p>
     <w:p>
@@ -991,6 +1196,7 @@
         </w:numPr>
       </w:pPr>
       <w:r>
+        <w:lastRenderedPageBreak/>
         <w:t>ULTEM 9085</w:t>
       </w:r>
     </w:p>
@@ -1043,7 +1249,7 @@
           <w:rPr>
             <w:rStyle w:val="Hyperlink"/>
           </w:rPr>
-          <w:t>http://ntrs.nasa.gov/archive/nasa/casi.ntrs.nasa.gov/20150002635.pdf</w:t>
+          <w:t>http://www.srmuniv.ac.in/sites/default/files/files/MATERIALS%20FOR%20R&amp;M.pdf</w:t>
         </w:r>
       </w:hyperlink>
     </w:p>
@@ -1053,9 +1259,14 @@
           <w:rPr>
             <w:rStyle w:val="Hyperlink"/>
           </w:rPr>
-          <w:t>http://www.srmuniv.ac.in/sites/default/files/files/MATERIALS%20FOR%20R&amp;M.pdf</w:t>
+          <w:t>http://ntrs.nasa.gov/archive/nasa/casi.ntrs.nasa.gov/20150002635.pdf</w:t>
         </w:r>
       </w:hyperlink>
+      <w:bookmarkStart w:id="0" w:name="_GoBack"/>
+      <w:bookmarkEnd w:id="0"/>
+      <w:r>
+        <w:t xml:space="preserve"> </w:t>
+      </w:r>
     </w:p>
     <w:p>
       <w:hyperlink r:id="rId15" w:history="1">
@@ -1127,9 +1338,9 @@
 <file path=word/numbering.xml><?xml version="1.0" encoding="utf-8"?>
 <w:numbering xmlns:wpc="http://schemas.microsoft.com/office/word/2010/wordprocessingCanvas" xmlns:mc="http://schemas.openxmlformats.org/markup-compatibility/2006" xmlns:o="urn:schemas-microsoft-com:office:office" xmlns:r="http://schemas.openxmlformats.org/officeDocument/2006/relationships" xmlns:m="http://schemas.openxmlformats.org/officeDocument/2006/math" xmlns:v="urn:schemas-microsoft-com:vml" xmlns:wp14="http://schemas.microsoft.com/office/word/2010/wordprocessingDrawing" xmlns:wp="http://schemas.openxmlformats.org/drawingml/2006/wordprocessingDrawing" xmlns:w10="urn:schemas-microsoft-com:office:word" xmlns:w="http://schemas.openxmlformats.org/wordprocessingml/2006/main" xmlns:w14="http://schemas.microsoft.com/office/word/2010/wordml" xmlns:w15="http://schemas.microsoft.com/office/word/2012/wordml" xmlns:wpg="http://schemas.microsoft.com/office/word/2010/wordprocessingGroup" xmlns:wpi="http://schemas.microsoft.com/office/word/2010/wordprocessingInk" xmlns:wne="http://schemas.microsoft.com/office/word/2006/wordml" xmlns:wps="http://schemas.microsoft.com/office/word/2010/wordprocessingShape" mc:Ignorable="w14 w15 wp14">
   <w:abstractNum w:abstractNumId="0">
-    <w:nsid w:val="41441C5A"/>
+    <w:nsid w:val="39AF3C4D"/>
     <w:multiLevelType w:val="hybridMultilevel"/>
-    <w:tmpl w:val="ABC4142C"/>
+    <w:tmpl w:val="392E218C"/>
     <w:lvl w:ilvl="0" w:tplc="0C0A0001">
       <w:start w:val="1"/>
       <w:numFmt w:val="bullet"/>
@@ -1154,7 +1365,7 @@
         <w:rFonts w:ascii="Courier New" w:hAnsi="Courier New" w:cs="Courier New" w:hint="default"/>
       </w:rPr>
     </w:lvl>
-    <w:lvl w:ilvl="2" w:tplc="0C0A0005">
+    <w:lvl w:ilvl="2" w:tplc="0C0A0005" w:tentative="1">
       <w:start w:val="1"/>
       <w:numFmt w:val="bullet"/>
       <w:lvlText w:val=""/>
@@ -1240,9 +1451,9 @@
     </w:lvl>
   </w:abstractNum>
   <w:abstractNum w:abstractNumId="1">
-    <w:nsid w:val="55E75994"/>
+    <w:nsid w:val="41441C5A"/>
     <w:multiLevelType w:val="hybridMultilevel"/>
-    <w:tmpl w:val="82568654"/>
+    <w:tmpl w:val="ABC4142C"/>
     <w:lvl w:ilvl="0" w:tplc="0C0A0001">
       <w:start w:val="1"/>
       <w:numFmt w:val="bullet"/>
@@ -1352,10 +1563,126 @@
       </w:rPr>
     </w:lvl>
   </w:abstractNum>
+  <w:abstractNum w:abstractNumId="2">
+    <w:nsid w:val="55E75994"/>
+    <w:multiLevelType w:val="hybridMultilevel"/>
+    <w:tmpl w:val="82568654"/>
+    <w:lvl w:ilvl="0" w:tplc="0C0A0001">
+      <w:start w:val="1"/>
+      <w:numFmt w:val="bullet"/>
+      <w:lvlText w:val=""/>
+      <w:lvlJc w:val="left"/>
+      <w:pPr>
+        <w:ind w:left="720" w:hanging="360"/>
+      </w:pPr>
+      <w:rPr>
+        <w:rFonts w:ascii="Symbol" w:hAnsi="Symbol" w:hint="default"/>
+      </w:rPr>
+    </w:lvl>
+    <w:lvl w:ilvl="1" w:tplc="0C0A0003">
+      <w:start w:val="1"/>
+      <w:numFmt w:val="bullet"/>
+      <w:lvlText w:val="o"/>
+      <w:lvlJc w:val="left"/>
+      <w:pPr>
+        <w:ind w:left="1440" w:hanging="360"/>
+      </w:pPr>
+      <w:rPr>
+        <w:rFonts w:ascii="Courier New" w:hAnsi="Courier New" w:cs="Courier New" w:hint="default"/>
+      </w:rPr>
+    </w:lvl>
+    <w:lvl w:ilvl="2" w:tplc="0C0A0005">
+      <w:start w:val="1"/>
+      <w:numFmt w:val="bullet"/>
+      <w:lvlText w:val=""/>
+      <w:lvlJc w:val="left"/>
+      <w:pPr>
+        <w:ind w:left="2160" w:hanging="360"/>
+      </w:pPr>
+      <w:rPr>
+        <w:rFonts w:ascii="Wingdings" w:hAnsi="Wingdings" w:hint="default"/>
+      </w:rPr>
+    </w:lvl>
+    <w:lvl w:ilvl="3" w:tplc="0C0A0001" w:tentative="1">
+      <w:start w:val="1"/>
+      <w:numFmt w:val="bullet"/>
+      <w:lvlText w:val=""/>
+      <w:lvlJc w:val="left"/>
+      <w:pPr>
+        <w:ind w:left="2880" w:hanging="360"/>
+      </w:pPr>
+      <w:rPr>
+        <w:rFonts w:ascii="Symbol" w:hAnsi="Symbol" w:hint="default"/>
+      </w:rPr>
+    </w:lvl>
+    <w:lvl w:ilvl="4" w:tplc="0C0A0003" w:tentative="1">
+      <w:start w:val="1"/>
+      <w:numFmt w:val="bullet"/>
+      <w:lvlText w:val="o"/>
+      <w:lvlJc w:val="left"/>
+      <w:pPr>
+        <w:ind w:left="3600" w:hanging="360"/>
+      </w:pPr>
+      <w:rPr>
+        <w:rFonts w:ascii="Courier New" w:hAnsi="Courier New" w:cs="Courier New" w:hint="default"/>
+      </w:rPr>
+    </w:lvl>
+    <w:lvl w:ilvl="5" w:tplc="0C0A0005" w:tentative="1">
+      <w:start w:val="1"/>
+      <w:numFmt w:val="bullet"/>
+      <w:lvlText w:val=""/>
+      <w:lvlJc w:val="left"/>
+      <w:pPr>
+        <w:ind w:left="4320" w:hanging="360"/>
+      </w:pPr>
+      <w:rPr>
+        <w:rFonts w:ascii="Wingdings" w:hAnsi="Wingdings" w:hint="default"/>
+      </w:rPr>
+    </w:lvl>
+    <w:lvl w:ilvl="6" w:tplc="0C0A0001" w:tentative="1">
+      <w:start w:val="1"/>
+      <w:numFmt w:val="bullet"/>
+      <w:lvlText w:val=""/>
+      <w:lvlJc w:val="left"/>
+      <w:pPr>
+        <w:ind w:left="5040" w:hanging="360"/>
+      </w:pPr>
+      <w:rPr>
+        <w:rFonts w:ascii="Symbol" w:hAnsi="Symbol" w:hint="default"/>
+      </w:rPr>
+    </w:lvl>
+    <w:lvl w:ilvl="7" w:tplc="0C0A0003" w:tentative="1">
+      <w:start w:val="1"/>
+      <w:numFmt w:val="bullet"/>
+      <w:lvlText w:val="o"/>
+      <w:lvlJc w:val="left"/>
+      <w:pPr>
+        <w:ind w:left="5760" w:hanging="360"/>
+      </w:pPr>
+      <w:rPr>
+        <w:rFonts w:ascii="Courier New" w:hAnsi="Courier New" w:cs="Courier New" w:hint="default"/>
+      </w:rPr>
+    </w:lvl>
+    <w:lvl w:ilvl="8" w:tplc="0C0A0005" w:tentative="1">
+      <w:start w:val="1"/>
+      <w:numFmt w:val="bullet"/>
+      <w:lvlText w:val=""/>
+      <w:lvlJc w:val="left"/>
+      <w:pPr>
+        <w:ind w:left="6480" w:hanging="360"/>
+      </w:pPr>
+      <w:rPr>
+        <w:rFonts w:ascii="Wingdings" w:hAnsi="Wingdings" w:hint="default"/>
+      </w:rPr>
+    </w:lvl>
+  </w:abstractNum>
   <w:num w:numId="1">
+    <w:abstractNumId w:val="2"/>
+  </w:num>
+  <w:num w:numId="2">
     <w:abstractNumId w:val="1"/>
   </w:num>
-  <w:num w:numId="2">
+  <w:num w:numId="3">
     <w:abstractNumId w:val="0"/>
   </w:num>
 </w:numbering>
@@ -1784,7 +2111,6 @@
     <w:next w:val="Normal"/>
     <w:link w:val="Heading2Char"/>
     <w:uiPriority w:val="9"/>
-    <w:semiHidden/>
     <w:unhideWhenUsed/>
     <w:qFormat/>
     <w:rsid w:val="00004AC5"/>
@@ -2048,7 +2374,6 @@
     <w:basedOn w:val="DefaultParagraphFont"/>
     <w:link w:val="Heading2"/>
     <w:uiPriority w:val="9"/>
-    <w:semiHidden/>
     <w:rsid w:val="00004AC5"/>
     <w:rPr>
       <w:rFonts w:asciiTheme="majorHAnsi" w:eastAsiaTheme="majorEastAsia" w:hAnsiTheme="majorHAnsi" w:cstheme="majorBidi"/>

</xml_diff>